<commit_message>
hopefully free from bugs
</commit_message>
<xml_diff>
--- a/Gambaran.docx
+++ b/Gambaran.docx
@@ -3,7 +3,6 @@
 <w:document xmlns:wpc="http://schemas.microsoft.com/office/word/2010/wordprocessingCanvas" xmlns:cx="http://schemas.microsoft.com/office/drawing/2014/chartex" xmlns:cx1="http://schemas.microsoft.com/office/drawing/2015/9/8/chartex" xmlns:cx2="http://schemas.microsoft.com/office/drawing/2015/10/21/chartex" xmlns:cx3="http://schemas.microsoft.com/office/drawing/2016/5/9/chartex" xmlns:cx4="http://schemas.microsoft.com/office/drawing/2016/5/10/chartex" xmlns:cx5="http://schemas.microsoft.com/office/drawing/2016/5/11/chartex" xmlns:cx6="http://schemas.microsoft.com/office/drawing/2016/5/12/chartex" xmlns:cx7="http://schemas.microsoft.com/office/drawing/2016/5/13/chartex" xmlns:cx8="http://schemas.microsoft.com/office/drawing/2016/5/14/chartex" xmlns:mc="http://schemas.openxmlformats.org/markup-compatibility/2006" xmlns:aink="http://schemas.microsoft.com/office/drawing/2016/ink" xmlns:am3d="http://schemas.microsoft.com/office/drawing/2017/model3d" xmlns:o="urn:schemas-microsoft-com:office:office" xmlns:r="http://schemas.openxmlformats.org/officeDocument/2006/relationships" xmlns:m="http://schemas.openxmlformats.org/officeDocument/2006/math" xmlns:v="urn:schemas-microsoft-com:vml" xmlns:wp14="http://schemas.microsoft.com/office/word/2010/wordprocessingDrawing" xmlns:wp="http://schemas.openxmlformats.org/drawingml/2006/wordprocessingDrawing" xmlns:w10="urn:schemas-microsoft-com:office:word" xmlns:w="http://schemas.openxmlformats.org/wordprocessingml/2006/main" xmlns:w14="http://schemas.microsoft.com/office/word/2010/wordml" xmlns:w15="http://schemas.microsoft.com/office/word/2012/wordml" xmlns:w16cid="http://schemas.microsoft.com/office/word/2016/wordml/cid" xmlns:w16se="http://schemas.microsoft.com/office/word/2015/wordml/symex" xmlns:wpg="http://schemas.microsoft.com/office/word/2010/wordprocessingGroup" xmlns:wpi="http://schemas.microsoft.com/office/word/2010/wordprocessingInk" xmlns:wne="http://schemas.microsoft.com/office/word/2006/wordml" xmlns:wps="http://schemas.microsoft.com/office/word/2010/wordprocessingShape" mc:Ignorable="w14 w15 w16se w16cid wp14">
   <w:body>
     <w:p>
-      <w:bookmarkStart w:id="0" w:name="_GoBack"/>
       <w:r>
         <w:rPr>
           <w:noProof/>
@@ -74,7 +73,6 @@
           </mc:Fallback>
         </mc:AlternateContent>
       </w:r>
-      <w:bookmarkEnd w:id="0"/>
       <w:r>
         <w:rPr>
           <w:noProof/>
@@ -1131,118 +1129,8 @@
           </mc:Fallback>
         </mc:AlternateContent>
       </w:r>
-      <w:r>
-        <w:rPr>
-          <w:noProof/>
-        </w:rPr>
-        <mc:AlternateContent>
-          <mc:Choice Requires="wps">
-            <w:drawing>
-              <wp:anchor distT="45720" distB="45720" distL="114300" distR="114300" simplePos="0" relativeHeight="251789312" behindDoc="0" locked="0" layoutInCell="1" allowOverlap="1">
-                <wp:simplePos x="0" y="0"/>
-                <wp:positionH relativeFrom="column">
-                  <wp:posOffset>3381527</wp:posOffset>
-                </wp:positionH>
-                <wp:positionV relativeFrom="paragraph">
-                  <wp:posOffset>4921857</wp:posOffset>
-                </wp:positionV>
-                <wp:extent cx="2360930" cy="1404620"/>
-                <wp:effectExtent l="0" t="0" r="22860" b="11430"/>
-                <wp:wrapSquare wrapText="bothSides"/>
-                <wp:docPr id="215" name="Text Box 2"/>
-                <wp:cNvGraphicFramePr>
-                  <a:graphicFrameLocks xmlns:a="http://schemas.openxmlformats.org/drawingml/2006/main"/>
-                </wp:cNvGraphicFramePr>
-                <a:graphic xmlns:a="http://schemas.openxmlformats.org/drawingml/2006/main">
-                  <a:graphicData uri="http://schemas.microsoft.com/office/word/2010/wordprocessingShape">
-                    <wps:wsp>
-                      <wps:cNvSpPr txBox="1">
-                        <a:spLocks noChangeArrowheads="1"/>
-                      </wps:cNvSpPr>
-                      <wps:spPr bwMode="auto">
-                        <a:xfrm>
-                          <a:off x="0" y="0"/>
-                          <a:ext cx="2360930" cy="1404620"/>
-                        </a:xfrm>
-                        <a:prstGeom prst="rect">
-                          <a:avLst/>
-                        </a:prstGeom>
-                        <a:solidFill>
-                          <a:srgbClr val="FFFFFF"/>
-                        </a:solidFill>
-                        <a:ln w="9525">
-                          <a:solidFill>
-                            <a:srgbClr val="000000"/>
-                          </a:solidFill>
-                          <a:miter lim="800000"/>
-                          <a:headEnd/>
-                          <a:tailEnd/>
-                        </a:ln>
-                      </wps:spPr>
-                      <wps:txbx>
-                        <w:txbxContent>
-                          <w:sdt>
-                            <w:sdtPr>
-                              <w:id w:val="568603642"/>
-                              <w:temporary/>
-                              <w:showingPlcHdr/>
-                              <w15:appearance w15:val="hidden"/>
-                            </w:sdtPr>
-                            <w:sdtEndPr/>
-                            <w:sdtContent>
-                              <w:p>
-                                <w:r>
-                                  <w:t>[Grab your reader’s attention with a great quote from the document or use this space to emphasize a key point. To place this text box anywhere on the page, just drag it.]</w:t>
-                                </w:r>
-                              </w:p>
-                            </w:sdtContent>
-                          </w:sdt>
-                        </w:txbxContent>
-                      </wps:txbx>
-                      <wps:bodyPr rot="0" vert="horz" wrap="square" lIns="91440" tIns="45720" rIns="91440" bIns="45720" anchor="t" anchorCtr="0">
-                        <a:spAutoFit/>
-                      </wps:bodyPr>
-                    </wps:wsp>
-                  </a:graphicData>
-                </a:graphic>
-                <wp14:sizeRelH relativeFrom="margin">
-                  <wp14:pctWidth>40000</wp14:pctWidth>
-                </wp14:sizeRelH>
-                <wp14:sizeRelV relativeFrom="margin">
-                  <wp14:pctHeight>20000</wp14:pctHeight>
-                </wp14:sizeRelV>
-              </wp:anchor>
-            </w:drawing>
-          </mc:Choice>
-          <mc:Fallback>
-            <w:pict>
-              <v:shape id="_x0000_s1028" type="#_x0000_t202" style="position:absolute;margin-left:266.25pt;margin-top:387.55pt;width:185.9pt;height:110.6pt;z-index:251789312;visibility:visible;mso-wrap-style:square;mso-width-percent:400;mso-height-percent:200;mso-wrap-distance-left:9pt;mso-wrap-distance-top:3.6pt;mso-wrap-distance-right:9pt;mso-wrap-distance-bottom:3.6pt;mso-position-horizontal:absolute;mso-position-horizontal-relative:text;mso-position-vertical:absolute;mso-position-vertical-relative:text;mso-width-percent:400;mso-height-percent:200;mso-width-relative:margin;mso-height-relative:margin;v-text-anchor:top" o:gfxdata="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">
-                <v:textbox style="mso-fit-shape-to-text:t">
-                  <w:txbxContent>
-                    <w:sdt>
-                      <w:sdtPr>
-                        <w:id w:val="568603642"/>
-                        <w:temporary/>
-                        <w:showingPlcHdr/>
-                        <w15:appearance w15:val="hidden"/>
-                      </w:sdtPr>
-                      <w:sdtEndPr/>
-                      <w:sdtContent>
-                        <w:p>
-                          <w:r>
-                            <w:t>[Grab your reader’s attention with a great quote from the document or use this space to emphasize a key point. To place this text box anywhere on the page, just drag it.]</w:t>
-                          </w:r>
-                        </w:p>
-                      </w:sdtContent>
-                    </w:sdt>
-                  </w:txbxContent>
-                </v:textbox>
-                <w10:wrap type="square"/>
-              </v:shape>
-            </w:pict>
-          </mc:Fallback>
-        </mc:AlternateContent>
-      </w:r>
+      <w:bookmarkStart w:id="0" w:name="_GoBack"/>
+      <w:bookmarkEnd w:id="0"/>
       <w:r>
         <w:rPr>
           <w:noProof/>
@@ -1306,7 +1194,7 @@
           </mc:Choice>
           <mc:Fallback>
             <w:pict>
-              <v:rect w14:anchorId="39FD14B2" id="Rectangle 12" o:spid="_x0000_s1026" style="position:absolute;margin-left:165pt;margin-top:270.8pt;width:120pt;height:75.75pt;z-index:251681792;visibility:visible;mso-wrap-style:square;mso-wrap-distance-left:9pt;mso-wrap-distance-top:0;mso-wrap-distance-right:9pt;mso-wrap-distance-bottom:0;mso-position-horizontal:absolute;mso-position-horizontal-relative:text;mso-position-vertical:absolute;mso-position-vertical-relative:text;v-text-anchor:middle" o:gfxdata="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" fillcolor="#4472c4 [3204]" strokecolor="#1f3763 [1604]" strokeweight="1pt"/>
+              <v:rect w14:anchorId="6799A0B3" id="Rectangle 12" o:spid="_x0000_s1026" style="position:absolute;margin-left:165pt;margin-top:270.8pt;width:120pt;height:75.75pt;z-index:251681792;visibility:visible;mso-wrap-style:square;mso-wrap-distance-left:9pt;mso-wrap-distance-top:0;mso-wrap-distance-right:9pt;mso-wrap-distance-bottom:0;mso-position-horizontal:absolute;mso-position-horizontal-relative:text;mso-position-vertical:absolute;mso-position-vertical-relative:text;v-text-anchor:middle" o:gfxdata="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" fillcolor="#4472c4 [3204]" strokecolor="#1f3763 [1604]" strokeweight="1pt"/>
             </w:pict>
           </mc:Fallback>
         </mc:AlternateContent>
@@ -1391,7 +1279,7 @@
           </mc:Choice>
           <mc:Fallback>
             <w:pict>
-              <v:shape w14:anchorId="5993B93A" id="_x0000_s1029" type="#_x0000_t202" style="position:absolute;margin-left:205.4pt;margin-top:296.75pt;width:39.2pt;height:21.45pt;z-index:251787264;visibility:visible;mso-wrap-style:square;mso-width-percent:0;mso-height-percent:0;mso-wrap-distance-left:9pt;mso-wrap-distance-top:3.6pt;mso-wrap-distance-right:9pt;mso-wrap-distance-bottom:3.6pt;mso-position-horizontal:absolute;mso-position-horizontal-relative:text;mso-position-vertical:absolute;mso-position-vertical-relative:text;mso-width-percent:0;mso-height-percent:0;mso-width-relative:margin;mso-height-relative:margin;v-text-anchor:top" o:gfxdata="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">
+              <v:shape w14:anchorId="5993B93A" id="_x0000_s1028" type="#_x0000_t202" style="position:absolute;margin-left:205.4pt;margin-top:296.75pt;width:39.2pt;height:21.45pt;z-index:251787264;visibility:visible;mso-wrap-style:square;mso-width-percent:0;mso-height-percent:0;mso-wrap-distance-left:9pt;mso-wrap-distance-top:3.6pt;mso-wrap-distance-right:9pt;mso-wrap-distance-bottom:3.6pt;mso-position-horizontal:absolute;mso-position-horizontal-relative:text;mso-position-vertical:absolute;mso-position-vertical-relative:text;mso-width-percent:0;mso-height-percent:0;mso-width-relative:margin;mso-height-relative:margin;v-text-anchor:top" o:gfxdata="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">
                 <v:textbox>
                   <w:txbxContent>
                     <w:p>
@@ -1493,7 +1381,7 @@
           </mc:Choice>
           <mc:Fallback>
             <w:pict>
-              <v:shape w14:anchorId="2B402B84" id="_x0000_s1030" type="#_x0000_t202" style="position:absolute;margin-left:34.9pt;margin-top:298.7pt;width:39.2pt;height:21.45pt;z-index:251785216;visibility:visible;mso-wrap-style:square;mso-width-percent:0;mso-height-percent:0;mso-wrap-distance-left:9pt;mso-wrap-distance-top:3.6pt;mso-wrap-distance-right:9pt;mso-wrap-distance-bottom:3.6pt;mso-position-horizontal:absolute;mso-position-horizontal-relative:text;mso-position-vertical:absolute;mso-position-vertical-relative:text;mso-width-percent:0;mso-height-percent:0;mso-width-relative:margin;mso-height-relative:margin;v-text-anchor:top" o:gfxdata="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">
+              <v:shape w14:anchorId="2B402B84" id="_x0000_s1029" type="#_x0000_t202" style="position:absolute;margin-left:34.9pt;margin-top:298.7pt;width:39.2pt;height:21.45pt;z-index:251785216;visibility:visible;mso-wrap-style:square;mso-width-percent:0;mso-height-percent:0;mso-wrap-distance-left:9pt;mso-wrap-distance-top:3.6pt;mso-wrap-distance-right:9pt;mso-wrap-distance-bottom:3.6pt;mso-position-horizontal:absolute;mso-position-horizontal-relative:text;mso-position-vertical:absolute;mso-position-vertical-relative:text;mso-width-percent:0;mso-height-percent:0;mso-width-relative:margin;mso-height-relative:margin;v-text-anchor:top" o:gfxdata="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">
                 <v:textbox>
                   <w:txbxContent>
                     <w:p>
@@ -1595,7 +1483,7 @@
           </mc:Choice>
           <mc:Fallback>
             <w:pict>
-              <v:shape w14:anchorId="2B402B84" id="_x0000_s1031" type="#_x0000_t202" style="position:absolute;margin-left:501.45pt;margin-top:31.85pt;width:67.15pt;height:21.45pt;z-index:251783168;visibility:visible;mso-wrap-style:square;mso-width-percent:0;mso-height-percent:0;mso-wrap-distance-left:9pt;mso-wrap-distance-top:3.6pt;mso-wrap-distance-right:9pt;mso-wrap-distance-bottom:3.6pt;mso-position-horizontal:absolute;mso-position-horizontal-relative:text;mso-position-vertical:absolute;mso-position-vertical-relative:text;mso-width-percent:0;mso-height-percent:0;mso-width-relative:margin;mso-height-relative:margin;v-text-anchor:top" o:gfxdata="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">
+              <v:shape w14:anchorId="2B402B84" id="_x0000_s1030" type="#_x0000_t202" style="position:absolute;margin-left:501.45pt;margin-top:31.85pt;width:67.15pt;height:21.45pt;z-index:251783168;visibility:visible;mso-wrap-style:square;mso-width-percent:0;mso-height-percent:0;mso-wrap-distance-left:9pt;mso-wrap-distance-top:3.6pt;mso-wrap-distance-right:9pt;mso-wrap-distance-bottom:3.6pt;mso-position-horizontal:absolute;mso-position-horizontal-relative:text;mso-position-vertical:absolute;mso-position-vertical-relative:text;mso-width-percent:0;mso-height-percent:0;mso-width-relative:margin;mso-height-relative:margin;v-text-anchor:top" o:gfxdata="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">
                 <v:textbox>
                   <w:txbxContent>
                     <w:p>
@@ -1697,7 +1585,7 @@
           </mc:Choice>
           <mc:Fallback>
             <w:pict>
-              <v:shape w14:anchorId="2D3FAB4B" id="_x0000_s1032" type="#_x0000_t202" style="position:absolute;margin-left:340.3pt;margin-top:31.35pt;width:67.15pt;height:21.45pt;z-index:251781120;visibility:visible;mso-wrap-style:square;mso-width-percent:0;mso-height-percent:0;mso-wrap-distance-left:9pt;mso-wrap-distance-top:3.6pt;mso-wrap-distance-right:9pt;mso-wrap-distance-bottom:3.6pt;mso-position-horizontal:absolute;mso-position-horizontal-relative:text;mso-position-vertical:absolute;mso-position-vertical-relative:text;mso-width-percent:0;mso-height-percent:0;mso-width-relative:margin;mso-height-relative:margin;v-text-anchor:top" o:gfxdata="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">
+              <v:shape w14:anchorId="2D3FAB4B" id="_x0000_s1031" type="#_x0000_t202" style="position:absolute;margin-left:340.3pt;margin-top:31.35pt;width:67.15pt;height:21.45pt;z-index:251781120;visibility:visible;mso-wrap-style:square;mso-width-percent:0;mso-height-percent:0;mso-wrap-distance-left:9pt;mso-wrap-distance-top:3.6pt;mso-wrap-distance-right:9pt;mso-wrap-distance-bottom:3.6pt;mso-position-horizontal:absolute;mso-position-horizontal-relative:text;mso-position-vertical:absolute;mso-position-vertical-relative:text;mso-width-percent:0;mso-height-percent:0;mso-width-relative:margin;mso-height-relative:margin;v-text-anchor:top" o:gfxdata="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">
                 <v:textbox>
                   <w:txbxContent>
                     <w:p>
@@ -1799,7 +1687,7 @@
           </mc:Choice>
           <mc:Fallback>
             <w:pict>
-              <v:shape w14:anchorId="6F93C6E5" id="_x0000_s1033" type="#_x0000_t202" style="position:absolute;margin-left:177.45pt;margin-top:29.7pt;width:67.15pt;height:21.45pt;z-index:251779072;visibility:visible;mso-wrap-style:square;mso-width-percent:0;mso-height-percent:0;mso-wrap-distance-left:9pt;mso-wrap-distance-top:3.6pt;mso-wrap-distance-right:9pt;mso-wrap-distance-bottom:3.6pt;mso-position-horizontal:absolute;mso-position-horizontal-relative:text;mso-position-vertical:absolute;mso-position-vertical-relative:text;mso-width-percent:0;mso-height-percent:0;mso-width-relative:margin;mso-height-relative:margin;v-text-anchor:top" o:gfxdata="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">
+              <v:shape w14:anchorId="6F93C6E5" id="_x0000_s1032" type="#_x0000_t202" style="position:absolute;margin-left:177.45pt;margin-top:29.7pt;width:67.15pt;height:21.45pt;z-index:251779072;visibility:visible;mso-wrap-style:square;mso-width-percent:0;mso-height-percent:0;mso-wrap-distance-left:9pt;mso-wrap-distance-top:3.6pt;mso-wrap-distance-right:9pt;mso-wrap-distance-bottom:3.6pt;mso-position-horizontal:absolute;mso-position-horizontal-relative:text;mso-position-vertical:absolute;mso-position-vertical-relative:text;mso-width-percent:0;mso-height-percent:0;mso-width-relative:margin;mso-height-relative:margin;v-text-anchor:top" o:gfxdata="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">
                 <v:textbox>
                   <w:txbxContent>
                     <w:p>
@@ -1901,7 +1789,7 @@
           </mc:Choice>
           <mc:Fallback>
             <w:pict>
-              <v:shape id="_x0000_s1034" type="#_x0000_t202" style="position:absolute;margin-left:19.9pt;margin-top:25.8pt;width:67.15pt;height:21.45pt;z-index:251777024;visibility:visible;mso-wrap-style:square;mso-width-percent:0;mso-height-percent:0;mso-wrap-distance-left:9pt;mso-wrap-distance-top:3.6pt;mso-wrap-distance-right:9pt;mso-wrap-distance-bottom:3.6pt;mso-position-horizontal:absolute;mso-position-horizontal-relative:text;mso-position-vertical:absolute;mso-position-vertical-relative:text;mso-width-percent:0;mso-height-percent:0;mso-width-relative:margin;mso-height-relative:margin;v-text-anchor:top" o:gfxdata="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">
+              <v:shape id="_x0000_s1033" type="#_x0000_t202" style="position:absolute;margin-left:19.9pt;margin-top:25.8pt;width:67.15pt;height:21.45pt;z-index:251777024;visibility:visible;mso-wrap-style:square;mso-width-percent:0;mso-height-percent:0;mso-wrap-distance-left:9pt;mso-wrap-distance-top:3.6pt;mso-wrap-distance-right:9pt;mso-wrap-distance-bottom:3.6pt;mso-position-horizontal:absolute;mso-position-horizontal-relative:text;mso-position-vertical:absolute;mso-position-vertical-relative:text;mso-width-percent:0;mso-height-percent:0;mso-width-relative:margin;mso-height-relative:margin;v-text-anchor:top" o:gfxdata="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">
                 <v:textbox>
                   <w:txbxContent>
                     <w:p>
@@ -2562,7 +2450,7 @@
           </mc:Choice>
           <mc:Fallback>
             <w:pict>
-              <v:shape w14:anchorId="74448D6E" id="_x0000_s1035" type="#_x0000_t202" style="position:absolute;margin-left:33.65pt;margin-top:167.65pt;width:36.55pt;height:19.05pt;rotation:-90;z-index:251760640;visibility:visible;mso-wrap-style:square;mso-width-percent:0;mso-height-percent:0;mso-wrap-distance-left:9pt;mso-wrap-distance-top:3.6pt;mso-wrap-distance-right:9pt;mso-wrap-distance-bottom:3.6pt;mso-position-horizontal:absolute;mso-position-horizontal-relative:text;mso-position-vertical:absolute;mso-position-vertical-relative:text;mso-width-percent:0;mso-height-percent:0;mso-width-relative:margin;mso-height-relative:margin;v-text-anchor:top" o:gfxdata="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">
+              <v:shape w14:anchorId="74448D6E" id="_x0000_s1034" type="#_x0000_t202" style="position:absolute;margin-left:33.65pt;margin-top:167.65pt;width:36.55pt;height:19.05pt;rotation:-90;z-index:251760640;visibility:visible;mso-wrap-style:square;mso-width-percent:0;mso-height-percent:0;mso-wrap-distance-left:9pt;mso-wrap-distance-top:3.6pt;mso-wrap-distance-right:9pt;mso-wrap-distance-bottom:3.6pt;mso-position-horizontal:absolute;mso-position-horizontal-relative:text;mso-position-vertical:absolute;mso-position-vertical-relative:text;mso-width-percent:0;mso-height-percent:0;mso-width-relative:margin;mso-height-relative:margin;v-text-anchor:top" o:gfxdata="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">
                 <v:textbox>
                   <w:txbxContent>
                     <w:p>
@@ -2664,7 +2552,7 @@
           </mc:Choice>
           <mc:Fallback>
             <w:pict>
-              <v:shape w14:anchorId="62182BBA" id="_x0000_s1036" type="#_x0000_t202" style="position:absolute;margin-left:194.9pt;margin-top:167.5pt;width:36.55pt;height:19.05pt;rotation:-90;z-index:251767808;visibility:visible;mso-wrap-style:square;mso-width-percent:0;mso-height-percent:0;mso-wrap-distance-left:9pt;mso-wrap-distance-top:3.6pt;mso-wrap-distance-right:9pt;mso-wrap-distance-bottom:3.6pt;mso-position-horizontal:absolute;mso-position-horizontal-relative:text;mso-position-vertical:absolute;mso-position-vertical-relative:text;mso-width-percent:0;mso-height-percent:0;mso-width-relative:margin;mso-height-relative:margin;v-text-anchor:top" o:gfxdata="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">
+              <v:shape w14:anchorId="62182BBA" id="_x0000_s1035" type="#_x0000_t202" style="position:absolute;margin-left:194.9pt;margin-top:167.5pt;width:36.55pt;height:19.05pt;rotation:-90;z-index:251767808;visibility:visible;mso-wrap-style:square;mso-width-percent:0;mso-height-percent:0;mso-wrap-distance-left:9pt;mso-wrap-distance-top:3.6pt;mso-wrap-distance-right:9pt;mso-wrap-distance-bottom:3.6pt;mso-position-horizontal:absolute;mso-position-horizontal-relative:text;mso-position-vertical:absolute;mso-position-vertical-relative:text;mso-width-percent:0;mso-height-percent:0;mso-width-relative:margin;mso-height-relative:margin;v-text-anchor:top" o:gfxdata="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">
                 <v:textbox>
                   <w:txbxContent>
                     <w:p>
@@ -2693,65 +2581,52 @@
         <mc:AlternateContent>
           <mc:Choice Requires="wps">
             <w:drawing>
-              <wp:anchor distT="45720" distB="45720" distL="114300" distR="114300" simplePos="0" relativeHeight="251765760" behindDoc="0" locked="0" layoutInCell="1" allowOverlap="1" wp14:anchorId="163AD10C" wp14:editId="69726D0F">
-                <wp:simplePos x="0" y="0"/>
-                <wp:positionH relativeFrom="column">
-                  <wp:posOffset>2008505</wp:posOffset>
-                </wp:positionH>
-                <wp:positionV relativeFrom="paragraph">
-                  <wp:posOffset>2120265</wp:posOffset>
-                </wp:positionV>
-                <wp:extent cx="575945" cy="241935"/>
-                <wp:effectExtent l="0" t="4445" r="10160" b="10160"/>
-                <wp:wrapSquare wrapText="bothSides"/>
-                <wp:docPr id="195" name="Text Box 2"/>
-                <wp:cNvGraphicFramePr>
-                  <a:graphicFrameLocks xmlns:a="http://schemas.openxmlformats.org/drawingml/2006/main"/>
-                </wp:cNvGraphicFramePr>
-                <a:graphic xmlns:a="http://schemas.openxmlformats.org/drawingml/2006/main">
-                  <a:graphicData uri="http://schemas.microsoft.com/office/word/2010/wordprocessingShape">
-                    <wps:wsp>
-                      <wps:cNvSpPr txBox="1">
-                        <a:spLocks noChangeArrowheads="1"/>
-                      </wps:cNvSpPr>
-                      <wps:spPr bwMode="auto">
-                        <a:xfrm rot="16200000">
-                          <a:off x="0" y="0"/>
-                          <a:ext cx="575945" cy="241935"/>
-                        </a:xfrm>
-                        <a:prstGeom prst="rect">
-                          <a:avLst/>
-                        </a:prstGeom>
-                        <a:solidFill>
-                          <a:srgbClr val="FFFFFF"/>
-                        </a:solidFill>
-                        <a:ln w="9525">
+              <wp:anchor distT="0" distB="0" distL="114300" distR="114300" simplePos="0" relativeHeight="251761664" behindDoc="0" locked="0" layoutInCell="1" allowOverlap="1">
+                <wp:simplePos x="0" y="0"/>
+                <wp:positionH relativeFrom="column">
+                  <wp:posOffset>1073272</wp:posOffset>
+                </wp:positionH>
+                <wp:positionV relativeFrom="paragraph">
+                  <wp:posOffset>1447505</wp:posOffset>
+                </wp:positionV>
+                <wp:extent cx="10591" cy="495503"/>
+                <wp:effectExtent l="0" t="0" r="27940" b="19050"/>
+                <wp:wrapNone/>
+                <wp:docPr id="192" name="Straight Connector 192"/>
+                <wp:cNvGraphicFramePr/>
+                <a:graphic xmlns:a="http://schemas.openxmlformats.org/drawingml/2006/main">
+                  <a:graphicData uri="http://schemas.microsoft.com/office/word/2010/wordprocessingShape">
+                    <wps:wsp>
+                      <wps:cNvCnPr/>
+                      <wps:spPr>
+                        <a:xfrm flipV="1">
+                          <a:off x="0" y="0"/>
+                          <a:ext cx="10591" cy="495503"/>
+                        </a:xfrm>
+                        <a:prstGeom prst="line">
+                          <a:avLst/>
+                        </a:prstGeom>
+                        <a:ln>
                           <a:solidFill>
-                            <a:srgbClr val="000000"/>
+                            <a:schemeClr val="tx1"/>
                           </a:solidFill>
-                          <a:miter lim="800000"/>
-                          <a:headEnd/>
-                          <a:tailEnd/>
-                        </a:ln>
-                      </wps:spPr>
-                      <wps:txbx>
-                        <w:txbxContent>
-                          <w:p>
-                            <w:pPr>
-                              <w:jc w:val="center"/>
-                            </w:pPr>
-                            <w:r>
-                              <w:rPr>
-                                <w:lang w:val="en-US"/>
-                              </w:rPr>
-                              <w:t>Status</w:t>
-                            </w:r>
-                          </w:p>
-                        </w:txbxContent>
-                      </wps:txbx>
-                      <wps:bodyPr rot="0" vert="horz" wrap="square" lIns="91440" tIns="45720" rIns="91440" bIns="45720" anchor="t" anchorCtr="0">
-                        <a:noAutofit/>
-                      </wps:bodyPr>
+                        </a:ln>
+                      </wps:spPr>
+                      <wps:style>
+                        <a:lnRef idx="1">
+                          <a:schemeClr val="accent1"/>
+                        </a:lnRef>
+                        <a:fillRef idx="0">
+                          <a:schemeClr val="accent1"/>
+                        </a:fillRef>
+                        <a:effectRef idx="0">
+                          <a:schemeClr val="accent1"/>
+                        </a:effectRef>
+                        <a:fontRef idx="minor">
+                          <a:schemeClr val="tx1"/>
+                        </a:fontRef>
+                      </wps:style>
+                      <wps:bodyPr/>
                     </wps:wsp>
                   </a:graphicData>
                 </a:graphic>
@@ -2766,64 +2641,50 @@
           </mc:Choice>
           <mc:Fallback>
             <w:pict>
-              <v:shape w14:anchorId="163AD10C" id="_x0000_s1037" type="#_x0000_t202" style="position:absolute;margin-left:158.15pt;margin-top:166.95pt;width:45.35pt;height:19.05pt;rotation:-90;z-index:251765760;visibility:visible;mso-wrap-style:square;mso-width-percent:0;mso-height-percent:0;mso-wrap-distance-left:9pt;mso-wrap-distance-top:3.6pt;mso-wrap-distance-right:9pt;mso-wrap-distance-bottom:3.6pt;mso-position-horizontal:absolute;mso-position-horizontal-relative:text;mso-position-vertical:absolute;mso-position-vertical-relative:text;mso-width-percent:0;mso-height-percent:0;mso-width-relative:margin;mso-height-relative:margin;v-text-anchor:top" o:gfxdata="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">
-                <v:textbox>
-                  <w:txbxContent>
-                    <w:p>
-                      <w:pPr>
-                        <w:jc w:val="center"/>
-                      </w:pPr>
-                      <w:r>
-                        <w:rPr>
-                          <w:lang w:val="en-US"/>
-                        </w:rPr>
-                        <w:t>Status</w:t>
-                      </w:r>
-                    </w:p>
-                  </w:txbxContent>
-                </v:textbox>
-                <w10:wrap type="square"/>
-              </v:shape>
-            </w:pict>
-          </mc:Fallback>
-        </mc:AlternateContent>
-      </w:r>
-      <w:r>
-        <w:rPr>
-          <w:noProof/>
-        </w:rPr>
-        <mc:AlternateContent>
-          <mc:Choice Requires="wps">
-            <w:drawing>
-              <wp:anchor distT="0" distB="0" distL="114300" distR="114300" simplePos="0" relativeHeight="251761664" behindDoc="0" locked="0" layoutInCell="1" allowOverlap="1">
-                <wp:simplePos x="0" y="0"/>
-                <wp:positionH relativeFrom="column">
-                  <wp:posOffset>1073272</wp:posOffset>
-                </wp:positionH>
-                <wp:positionV relativeFrom="paragraph">
-                  <wp:posOffset>1447505</wp:posOffset>
-                </wp:positionV>
-                <wp:extent cx="10591" cy="495503"/>
-                <wp:effectExtent l="0" t="0" r="27940" b="19050"/>
-                <wp:wrapNone/>
-                <wp:docPr id="192" name="Straight Connector 192"/>
+              <v:line w14:anchorId="2DE0D107" id="Straight Connector 192" o:spid="_x0000_s1026" style="position:absolute;flip:y;z-index:251761664;visibility:visible;mso-wrap-style:square;mso-width-percent:0;mso-height-percent:0;mso-wrap-distance-left:9pt;mso-wrap-distance-top:0;mso-wrap-distance-right:9pt;mso-wrap-distance-bottom:0;mso-position-horizontal:absolute;mso-position-horizontal-relative:text;mso-position-vertical:absolute;mso-position-vertical-relative:text;mso-width-percent:0;mso-height-percent:0;mso-width-relative:margin;mso-height-relative:margin" from="84.5pt,114pt" to="85.35pt,153pt" o:gfxdata="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" strokecolor="black [3213]" strokeweight=".5pt">
+                <v:stroke joinstyle="miter"/>
+              </v:line>
+            </w:pict>
+          </mc:Fallback>
+        </mc:AlternateContent>
+      </w:r>
+      <w:r>
+        <w:rPr>
+          <w:noProof/>
+        </w:rPr>
+        <mc:AlternateContent>
+          <mc:Choice Requires="wps">
+            <w:drawing>
+              <wp:anchor distT="0" distB="0" distL="114300" distR="114300" simplePos="0" relativeHeight="251756544" behindDoc="0" locked="0" layoutInCell="1" allowOverlap="1">
+                <wp:simplePos x="0" y="0"/>
+                <wp:positionH relativeFrom="column">
+                  <wp:posOffset>-613740</wp:posOffset>
+                </wp:positionH>
+                <wp:positionV relativeFrom="paragraph">
+                  <wp:posOffset>2214645</wp:posOffset>
+                </wp:positionV>
+                <wp:extent cx="761735" cy="0"/>
+                <wp:effectExtent l="0" t="76200" r="19685" b="95250"/>
+                <wp:wrapNone/>
+                <wp:docPr id="62" name="Straight Arrow Connector 62"/>
                 <wp:cNvGraphicFramePr/>
                 <a:graphic xmlns:a="http://schemas.openxmlformats.org/drawingml/2006/main">
                   <a:graphicData uri="http://schemas.microsoft.com/office/word/2010/wordprocessingShape">
                     <wps:wsp>
                       <wps:cNvCnPr/>
                       <wps:spPr>
-                        <a:xfrm flipV="1">
-                          <a:off x="0" y="0"/>
-                          <a:ext cx="10591" cy="495503"/>
-                        </a:xfrm>
-                        <a:prstGeom prst="line">
+                        <a:xfrm>
+                          <a:off x="0" y="0"/>
+                          <a:ext cx="761735" cy="0"/>
+                        </a:xfrm>
+                        <a:prstGeom prst="straightConnector1">
                           <a:avLst/>
                         </a:prstGeom>
                         <a:ln>
                           <a:solidFill>
                             <a:schemeClr val="tx1"/>
                           </a:solidFill>
+                          <a:tailEnd type="triangle"/>
                         </a:ln>
                       </wps:spPr>
                       <wps:style>
@@ -2844,189 +2705,16 @@
                     </wps:wsp>
                   </a:graphicData>
                 </a:graphic>
-                <wp14:sizeRelH relativeFrom="margin">
-                  <wp14:pctWidth>0</wp14:pctWidth>
-                </wp14:sizeRelH>
-                <wp14:sizeRelV relativeFrom="margin">
-                  <wp14:pctHeight>0</wp14:pctHeight>
-                </wp14:sizeRelV>
-              </wp:anchor>
-            </w:drawing>
-          </mc:Choice>
-          <mc:Fallback>
-            <w:pict>
-              <v:line w14:anchorId="43B4CDA2" id="Straight Connector 192" o:spid="_x0000_s1026" style="position:absolute;flip:y;z-index:251761664;visibility:visible;mso-wrap-style:square;mso-width-percent:0;mso-height-percent:0;mso-wrap-distance-left:9pt;mso-wrap-distance-top:0;mso-wrap-distance-right:9pt;mso-wrap-distance-bottom:0;mso-position-horizontal:absolute;mso-position-horizontal-relative:text;mso-position-vertical:absolute;mso-position-vertical-relative:text;mso-width-percent:0;mso-height-percent:0;mso-width-relative:margin;mso-height-relative:margin" from="84.5pt,114pt" to="85.35pt,153pt" o:gfxdata="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" strokecolor="black [3213]" strokeweight=".5pt">
-                <v:stroke joinstyle="miter"/>
-              </v:line>
-            </w:pict>
-          </mc:Fallback>
-        </mc:AlternateContent>
-      </w:r>
-      <w:r>
-        <w:rPr>
-          <w:noProof/>
-        </w:rPr>
-        <mc:AlternateContent>
-          <mc:Choice Requires="wps">
-            <w:drawing>
-              <wp:anchor distT="45720" distB="45720" distL="114300" distR="114300" simplePos="0" relativeHeight="251758592" behindDoc="0" locked="0" layoutInCell="1" allowOverlap="1">
-                <wp:simplePos x="0" y="0"/>
-                <wp:positionH relativeFrom="column">
-                  <wp:posOffset>-45085</wp:posOffset>
-                </wp:positionH>
-                <wp:positionV relativeFrom="paragraph">
-                  <wp:posOffset>2111375</wp:posOffset>
-                </wp:positionV>
-                <wp:extent cx="575945" cy="241935"/>
-                <wp:effectExtent l="0" t="4445" r="10160" b="10160"/>
-                <wp:wrapSquare wrapText="bothSides"/>
-                <wp:docPr id="217" name="Text Box 2"/>
-                <wp:cNvGraphicFramePr>
-                  <a:graphicFrameLocks xmlns:a="http://schemas.openxmlformats.org/drawingml/2006/main"/>
-                </wp:cNvGraphicFramePr>
-                <a:graphic xmlns:a="http://schemas.openxmlformats.org/drawingml/2006/main">
-                  <a:graphicData uri="http://schemas.microsoft.com/office/word/2010/wordprocessingShape">
-                    <wps:wsp>
-                      <wps:cNvSpPr txBox="1">
-                        <a:spLocks noChangeArrowheads="1"/>
-                      </wps:cNvSpPr>
-                      <wps:spPr bwMode="auto">
-                        <a:xfrm rot="16200000">
-                          <a:off x="0" y="0"/>
-                          <a:ext cx="575945" cy="241935"/>
-                        </a:xfrm>
-                        <a:prstGeom prst="rect">
-                          <a:avLst/>
-                        </a:prstGeom>
-                        <a:solidFill>
-                          <a:srgbClr val="FFFFFF"/>
-                        </a:solidFill>
-                        <a:ln w="9525">
-                          <a:solidFill>
-                            <a:srgbClr val="000000"/>
-                          </a:solidFill>
-                          <a:miter lim="800000"/>
-                          <a:headEnd/>
-                          <a:tailEnd/>
-                        </a:ln>
-                      </wps:spPr>
-                      <wps:txbx>
-                        <w:txbxContent>
-                          <w:p>
-                            <w:pPr>
-                              <w:jc w:val="center"/>
-                            </w:pPr>
-                            <w:r>
-                              <w:rPr>
-                                <w:lang w:val="en-US"/>
-                              </w:rPr>
-                              <w:t>Status</w:t>
-                            </w:r>
-                          </w:p>
-                        </w:txbxContent>
-                      </wps:txbx>
-                      <wps:bodyPr rot="0" vert="horz" wrap="square" lIns="91440" tIns="45720" rIns="91440" bIns="45720" anchor="t" anchorCtr="0">
-                        <a:noAutofit/>
-                      </wps:bodyPr>
-                    </wps:wsp>
-                  </a:graphicData>
-                </a:graphic>
-                <wp14:sizeRelH relativeFrom="margin">
-                  <wp14:pctWidth>0</wp14:pctWidth>
-                </wp14:sizeRelH>
-                <wp14:sizeRelV relativeFrom="margin">
-                  <wp14:pctHeight>0</wp14:pctHeight>
-                </wp14:sizeRelV>
-              </wp:anchor>
-            </w:drawing>
-          </mc:Choice>
-          <mc:Fallback>
-            <w:pict>
-              <v:shape id="_x0000_s1038" type="#_x0000_t202" style="position:absolute;margin-left:-3.55pt;margin-top:166.25pt;width:45.35pt;height:19.05pt;rotation:-90;z-index:251758592;visibility:visible;mso-wrap-style:square;mso-width-percent:0;mso-height-percent:0;mso-wrap-distance-left:9pt;mso-wrap-distance-top:3.6pt;mso-wrap-distance-right:9pt;mso-wrap-distance-bottom:3.6pt;mso-position-horizontal:absolute;mso-position-horizontal-relative:text;mso-position-vertical:absolute;mso-position-vertical-relative:text;mso-width-percent:0;mso-height-percent:0;mso-width-relative:margin;mso-height-relative:margin;v-text-anchor:top" o:gfxdata="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">
-                <v:textbox>
-                  <w:txbxContent>
-                    <w:p>
-                      <w:pPr>
-                        <w:jc w:val="center"/>
-                      </w:pPr>
-                      <w:r>
-                        <w:rPr>
-                          <w:lang w:val="en-US"/>
-                        </w:rPr>
-                        <w:t>Status</w:t>
-                      </w:r>
-                    </w:p>
-                  </w:txbxContent>
-                </v:textbox>
-                <w10:wrap type="square"/>
-              </v:shape>
-            </w:pict>
-          </mc:Fallback>
-        </mc:AlternateContent>
-      </w:r>
-      <w:r>
-        <w:rPr>
-          <w:noProof/>
-        </w:rPr>
-        <mc:AlternateContent>
-          <mc:Choice Requires="wps">
-            <w:drawing>
-              <wp:anchor distT="0" distB="0" distL="114300" distR="114300" simplePos="0" relativeHeight="251756544" behindDoc="0" locked="0" layoutInCell="1" allowOverlap="1">
-                <wp:simplePos x="0" y="0"/>
-                <wp:positionH relativeFrom="column">
-                  <wp:posOffset>-613740</wp:posOffset>
-                </wp:positionH>
-                <wp:positionV relativeFrom="paragraph">
-                  <wp:posOffset>2214645</wp:posOffset>
-                </wp:positionV>
-                <wp:extent cx="761735" cy="0"/>
-                <wp:effectExtent l="0" t="76200" r="19685" b="95250"/>
-                <wp:wrapNone/>
-                <wp:docPr id="62" name="Straight Arrow Connector 62"/>
-                <wp:cNvGraphicFramePr/>
-                <a:graphic xmlns:a="http://schemas.openxmlformats.org/drawingml/2006/main">
-                  <a:graphicData uri="http://schemas.microsoft.com/office/word/2010/wordprocessingShape">
-                    <wps:wsp>
-                      <wps:cNvCnPr/>
-                      <wps:spPr>
-                        <a:xfrm>
-                          <a:off x="0" y="0"/>
-                          <a:ext cx="761735" cy="0"/>
-                        </a:xfrm>
-                        <a:prstGeom prst="straightConnector1">
-                          <a:avLst/>
-                        </a:prstGeom>
-                        <a:ln>
-                          <a:solidFill>
-                            <a:schemeClr val="tx1"/>
-                          </a:solidFill>
-                          <a:tailEnd type="triangle"/>
-                        </a:ln>
-                      </wps:spPr>
-                      <wps:style>
-                        <a:lnRef idx="1">
-                          <a:schemeClr val="accent1"/>
-                        </a:lnRef>
-                        <a:fillRef idx="0">
-                          <a:schemeClr val="accent1"/>
-                        </a:fillRef>
-                        <a:effectRef idx="0">
-                          <a:schemeClr val="accent1"/>
-                        </a:effectRef>
-                        <a:fontRef idx="minor">
-                          <a:schemeClr val="tx1"/>
-                        </a:fontRef>
-                      </wps:style>
-                      <wps:bodyPr/>
-                    </wps:wsp>
-                  </a:graphicData>
-                </a:graphic>
-              </wp:anchor>
-            </w:drawing>
-          </mc:Choice>
-          <mc:Fallback>
-            <w:pict>
-              <v:shape w14:anchorId="5DA8ADE2" id="Straight Arrow Connector 62" o:spid="_x0000_s1026" type="#_x0000_t32" style="position:absolute;margin-left:-48.35pt;margin-top:174.4pt;width:60pt;height:0;z-index:251756544;visibility:visible;mso-wrap-style:square;mso-wrap-distance-left:9pt;mso-wrap-distance-top:0;mso-wrap-distance-right:9pt;mso-wrap-distance-bottom:0;mso-position-horizontal:absolute;mso-position-horizontal-relative:text;mso-position-vertical:absolute;mso-position-vertical-relative:text" o:gfxdata="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" strokecolor="black [3213]" strokeweight=".5pt">
+              </wp:anchor>
+            </w:drawing>
+          </mc:Choice>
+          <mc:Fallback>
+            <w:pict>
+              <v:shapetype w14:anchorId="74029307" id="_x0000_t32" coordsize="21600,21600" o:spt="32" o:oned="t" path="m,l21600,21600e" filled="f">
+                <v:path arrowok="t" fillok="f" o:connecttype="none"/>
+                <o:lock v:ext="edit" shapetype="t"/>
+              </v:shapetype>
+              <v:shape id="Straight Arrow Connector 62" o:spid="_x0000_s1026" type="#_x0000_t32" style="position:absolute;margin-left:-48.35pt;margin-top:174.4pt;width:60pt;height:0;z-index:251756544;visibility:visible;mso-wrap-style:square;mso-wrap-distance-left:9pt;mso-wrap-distance-top:0;mso-wrap-distance-right:9pt;mso-wrap-distance-bottom:0;mso-position-horizontal:absolute;mso-position-horizontal-relative:text;mso-position-vertical:absolute;mso-position-vertical-relative:text" o:gfxdata="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" strokecolor="black [3213]" strokeweight=".5pt">
                 <v:stroke endarrow="block" joinstyle="miter"/>
               </v:shape>
             </w:pict>
@@ -4429,7 +4117,7 @@
           </mc:Choice>
           <mc:Fallback>
             <w:pict>
-              <v:shape w14:anchorId="6E36507A" id="Text Box 40" o:spid="_x0000_s1039" type="#_x0000_t202" style="position:absolute;margin-left:12.35pt;margin-top:82.6pt;width:39.15pt;height:18.45pt;z-index:251724800;visibility:visible;mso-wrap-style:square;mso-width-percent:0;mso-height-percent:0;mso-wrap-distance-left:9pt;mso-wrap-distance-top:0;mso-wrap-distance-right:9pt;mso-wrap-distance-bottom:0;mso-position-horizontal:absolute;mso-position-horizontal-relative:text;mso-position-vertical:absolute;mso-position-vertical-relative:text;mso-width-percent:0;mso-height-percent:0;mso-width-relative:margin;mso-height-relative:margin;v-text-anchor:top" o:gfxdata="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" fillcolor="white [3201]" strokeweight=".5pt">
+              <v:shape w14:anchorId="6E36507A" id="Text Box 40" o:spid="_x0000_s1036" type="#_x0000_t202" style="position:absolute;margin-left:12.35pt;margin-top:82.6pt;width:39.15pt;height:18.45pt;z-index:251724800;visibility:visible;mso-wrap-style:square;mso-width-percent:0;mso-height-percent:0;mso-wrap-distance-left:9pt;mso-wrap-distance-top:0;mso-wrap-distance-right:9pt;mso-wrap-distance-bottom:0;mso-position-horizontal:absolute;mso-position-horizontal-relative:text;mso-position-vertical:absolute;mso-position-vertical-relative:text;mso-width-percent:0;mso-height-percent:0;mso-width-relative:margin;mso-height-relative:margin;v-text-anchor:top" o:gfxdata="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" fillcolor="white [3201]" strokeweight=".5pt">
                 <v:textbox>
                   <w:txbxContent>
                     <w:p>
@@ -4596,7 +4284,7 @@
           </mc:Choice>
           <mc:Fallback>
             <w:pict>
-              <v:shape id="Text Box 24" o:spid="_x0000_s1040" type="#_x0000_t202" style="position:absolute;margin-left:8.4pt;margin-top:-57.85pt;width:39.15pt;height:18.5pt;z-index:251699200;visibility:visible;mso-wrap-style:square;mso-width-percent:0;mso-height-percent:0;mso-wrap-distance-left:9pt;mso-wrap-distance-top:0;mso-wrap-distance-right:9pt;mso-wrap-distance-bottom:0;mso-position-horizontal:absolute;mso-position-horizontal-relative:text;mso-position-vertical:absolute;mso-position-vertical-relative:text;mso-width-percent:0;mso-height-percent:0;mso-width-relative:margin;mso-height-relative:margin;v-text-anchor:top" o:gfxdata="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" fillcolor="white [3201]" strokeweight=".5pt">
+              <v:shape id="Text Box 24" o:spid="_x0000_s1037" type="#_x0000_t202" style="position:absolute;margin-left:8.4pt;margin-top:-57.85pt;width:39.15pt;height:18.5pt;z-index:251699200;visibility:visible;mso-wrap-style:square;mso-width-percent:0;mso-height-percent:0;mso-wrap-distance-left:9pt;mso-wrap-distance-top:0;mso-wrap-distance-right:9pt;mso-wrap-distance-bottom:0;mso-position-horizontal:absolute;mso-position-horizontal-relative:text;mso-position-vertical:absolute;mso-position-vertical-relative:text;mso-width-percent:0;mso-height-percent:0;mso-width-relative:margin;mso-height-relative:margin;v-text-anchor:top" o:gfxdata="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" fillcolor="white [3201]" strokeweight=".5pt">
                 <v:textbox>
                   <w:txbxContent>
                     <w:p>
@@ -5446,7 +5134,7 @@
           </mc:Choice>
           <mc:Fallback>
             <w:pict>
-              <v:shape id="Text Box 26" o:spid="_x0000_s1041" type="#_x0000_t202" style="position:absolute;margin-left:538pt;margin-top:-53.55pt;width:39.75pt;height:20.15pt;z-index:251701248;visibility:visible;mso-wrap-style:square;mso-width-percent:0;mso-height-percent:0;mso-wrap-distance-left:9pt;mso-wrap-distance-top:0;mso-wrap-distance-right:9pt;mso-wrap-distance-bottom:0;mso-position-horizontal:absolute;mso-position-horizontal-relative:text;mso-position-vertical:absolute;mso-position-vertical-relative:text;mso-width-percent:0;mso-height-percent:0;mso-width-relative:margin;mso-height-relative:margin;v-text-anchor:top" o:gfxdata="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" fillcolor="white [3201]" strokeweight=".5pt">
+              <v:shape id="Text Box 26" o:spid="_x0000_s1038" type="#_x0000_t202" style="position:absolute;margin-left:538pt;margin-top:-53.55pt;width:39.75pt;height:20.15pt;z-index:251701248;visibility:visible;mso-wrap-style:square;mso-width-percent:0;mso-height-percent:0;mso-wrap-distance-left:9pt;mso-wrap-distance-top:0;mso-wrap-distance-right:9pt;mso-wrap-distance-bottom:0;mso-position-horizontal:absolute;mso-position-horizontal-relative:text;mso-position-vertical:absolute;mso-position-vertical-relative:text;mso-width-percent:0;mso-height-percent:0;mso-width-relative:margin;mso-height-relative:margin;v-text-anchor:top" o:gfxdata="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" fillcolor="white [3201]" strokeweight=".5pt">
                 <v:textbox>
                   <w:txbxContent>
                     <w:p>
@@ -6688,7 +6376,7 @@
           </mc:Choice>
           <mc:Fallback>
             <w:pict>
-              <v:rect w14:anchorId="6608367D" id="Rectangle 1" o:spid="_x0000_s1026" style="position:absolute;margin-left:0;margin-top:.2pt;width:120pt;height:75.75pt;z-index:251659264;visibility:visible;mso-wrap-style:square;mso-wrap-distance-left:9pt;mso-wrap-distance-top:0;mso-wrap-distance-right:9pt;mso-wrap-distance-bottom:0;mso-position-horizontal:left;mso-position-horizontal-relative:margin;mso-position-vertical:absolute;mso-position-vertical-relative:text;v-text-anchor:middle" o:gfxdata="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" fillcolor="#4472c4 [3204]" strokecolor="#4472c4 [3204]" strokeweight="1pt">
+              <v:rect w14:anchorId="3EAA2B28" id="Rectangle 1" o:spid="_x0000_s1026" style="position:absolute;margin-left:0;margin-top:.2pt;width:120pt;height:75.75pt;z-index:251659264;visibility:visible;mso-wrap-style:square;mso-wrap-distance-left:9pt;mso-wrap-distance-top:0;mso-wrap-distance-right:9pt;mso-wrap-distance-bottom:0;mso-position-horizontal:left;mso-position-horizontal-relative:margin;mso-position-vertical:absolute;mso-position-vertical-relative:text;v-text-anchor:middle" o:gfxdata="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" fillcolor="#4472c4 [3204]" strokecolor="#4472c4 [3204]" strokeweight="1pt">
                 <w10:wrap anchorx="margin"/>
               </v:rect>
             </w:pict>

</xml_diff>